<commit_message>
avanzar en el documento
</commit_message>
<xml_diff>
--- a/Manual Técnco.docx
+++ b/Manual Técnco.docx
@@ -242,6 +242,7 @@
       <w:sdtPr>
         <w:rPr>
           <w:rFonts w:eastAsiaTheme="minorHAnsi" w:cstheme="minorBidi"/>
+          <w:b w:val="0"/>
           <w:color w:val="auto"/>
           <w:sz w:val="24"/>
           <w:szCs w:val="22"/>
@@ -2354,6 +2355,10 @@
     <w:p/>
     <w:p>
       <w:r>
+        <w:rPr>
+          <w:noProof/>
+          <w:lang w:eastAsia="es-ES"/>
+        </w:rPr>
         <w:drawing>
           <wp:inline distT="0" distB="0" distL="0" distR="0" wp14:anchorId="0527B253" wp14:editId="551C2188">
             <wp:extent cx="4534533" cy="3134162"/>
@@ -2451,13 +2456,7 @@
         <w:spacing w:line="360" w:lineRule="auto"/>
       </w:pPr>
       <w:r>
-        <w:t>inscripciones_formaciones: Tabla para</w:t>
-      </w:r>
-      <w:r>
-        <w:t xml:space="preserve"> la relación entre Formación</w:t>
-      </w:r>
-      <w:r>
-        <w:t xml:space="preserve"> y Usuario.</w:t>
+        <w:t>inscripciones_formaciones: Tabla para la relación entre Formación y Usuario.</w:t>
       </w:r>
     </w:p>
     <w:p>
@@ -2496,13 +2495,7 @@
         <w:spacing w:line="360" w:lineRule="auto"/>
       </w:pPr>
       <w:r>
-        <w:t xml:space="preserve">ofertas_etiquetas: </w:t>
-      </w:r>
-      <w:r>
-        <w:t>Tabla para la relación entre Ofertas</w:t>
-      </w:r>
-      <w:r>
-        <w:t xml:space="preserve"> y Etiquetas.</w:t>
+        <w:t>ofertas_etiquetas: Tabla para la relación entre Ofertas y Etiquetas.</w:t>
       </w:r>
     </w:p>
     <w:p>
@@ -2534,10 +2527,7 @@
         <w:t xml:space="preserve"> </w:t>
       </w:r>
       <w:r>
-        <w:t>Tabla para la relación entre</w:t>
-      </w:r>
-      <w:r>
-        <w:t xml:space="preserve"> Etiquetas y Usuario.</w:t>
+        <w:t>Tabla para la relación entre Etiquetas y Usuario.</w:t>
       </w:r>
     </w:p>
     <w:p>
@@ -2581,73 +2571,253 @@
         <w:jc w:val="both"/>
       </w:pPr>
       <w:r>
-        <w:t xml:space="preserve">Para crear la API se utilizó Spring </w:t>
-      </w:r>
-      <w:proofErr w:type="spellStart"/>
-      <w:r>
-        <w:t>Boot</w:t>
-      </w:r>
-      <w:proofErr w:type="spellEnd"/>
-      <w:r>
-        <w:t>, para realizar la conexión con el exterior y recibir las peticiones.</w:t>
-      </w:r>
-      <w:r>
-        <w:t xml:space="preserve"> En el uso de Spring </w:t>
-      </w:r>
-      <w:proofErr w:type="spellStart"/>
-      <w:r>
-        <w:t>Boot</w:t>
-      </w:r>
-      <w:proofErr w:type="spellEnd"/>
-      <w:r>
-        <w:t xml:space="preserve"> se mantuvo el puerto exterior por defecto 8080 para las conexiones locales</w:t>
+        <w:t>Para crear la API se utilizó Spring Boot, para realizar la conexión con el exterior y recibir las peticiones.</w:t>
+      </w:r>
+      <w:r>
+        <w:t xml:space="preserve"> En el uso de Spring Boot se mantuvo el puerto exterior por defecto 8080 para las conexiones locales</w:t>
       </w:r>
       <w:r>
         <w:t xml:space="preserve">, mientras que para las conexiones con la BBDD se utilizó el puerto 7707 </w:t>
       </w:r>
       <w:r>
-        <w:t xml:space="preserve">puesto que mediante el uso de </w:t>
-      </w:r>
-      <w:proofErr w:type="spellStart"/>
-      <w:r>
-        <w:t>Putty</w:t>
-      </w:r>
-      <w:proofErr w:type="spellEnd"/>
-      <w:r>
-        <w:t xml:space="preserve"> se hizo un puente del puerto 22 de la BBDD al puerto 7707 local</w:t>
+        <w:t>puesto que mediante el uso de Putty se hizo un puente del puerto 22 de la BBDD al puerto 7707 local</w:t>
       </w:r>
       <w:r>
         <w:t>.</w:t>
       </w:r>
       <w:r>
+        <w:t xml:space="preserve"> Para realizar la conexión con la BBDD desde Java, se utilizó una API llamada JPA, la cual realiza un mapeo entre las tablas de la BBDD y los objetos java para facilitar su uso.</w:t>
+      </w:r>
+    </w:p>
+    <w:p>
+      <w:pPr>
+        <w:jc w:val="both"/>
+      </w:pPr>
+    </w:p>
+    <w:p>
+      <w:pPr>
+        <w:pStyle w:val="Ttulo2"/>
+      </w:pPr>
+      <w:bookmarkStart w:id="4" w:name="_Toc161398562"/>
+      <w:r>
+        <w:t>Modelos</w:t>
+      </w:r>
+      <w:bookmarkEnd w:id="4"/>
+    </w:p>
+    <w:p/>
+    <w:p>
+      <w:pPr>
+        <w:jc w:val="center"/>
+      </w:pPr>
+      <w:r>
+        <w:drawing>
+          <wp:inline distT="0" distB="0" distL="0" distR="0" wp14:anchorId="50C72F70" wp14:editId="4EB712AD">
+            <wp:extent cx="2991267" cy="3534268"/>
+            <wp:effectExtent l="0" t="0" r="0" b="9525"/>
+            <wp:docPr id="3" name="Imagen 3"/>
+            <wp:cNvGraphicFramePr>
+              <a:graphicFrameLocks xmlns:a="http://schemas.openxmlformats.org/drawingml/2006/main" noChangeAspect="1"/>
+            </wp:cNvGraphicFramePr>
+            <a:graphic xmlns:a="http://schemas.openxmlformats.org/drawingml/2006/main">
+              <a:graphicData uri="http://schemas.openxmlformats.org/drawingml/2006/picture">
+                <pic:pic xmlns:pic="http://schemas.openxmlformats.org/drawingml/2006/picture">
+                  <pic:nvPicPr>
+                    <pic:cNvPr id="1" name=""/>
+                    <pic:cNvPicPr/>
+                  </pic:nvPicPr>
+                  <pic:blipFill>
+                    <a:blip r:embed="rId8"/>
+                    <a:stretch>
+                      <a:fillRect/>
+                    </a:stretch>
+                  </pic:blipFill>
+                  <pic:spPr>
+                    <a:xfrm>
+                      <a:off x="0" y="0"/>
+                      <a:ext cx="2991267" cy="3534268"/>
+                    </a:xfrm>
+                    <a:prstGeom prst="rect">
+                      <a:avLst/>
+                    </a:prstGeom>
+                  </pic:spPr>
+                </pic:pic>
+              </a:graphicData>
+            </a:graphic>
+          </wp:inline>
+        </w:drawing>
+      </w:r>
+    </w:p>
+    <w:p>
+      <w:pPr>
+        <w:jc w:val="center"/>
+      </w:pPr>
+    </w:p>
+    <w:p>
+      <w:pPr>
+        <w:pStyle w:val="Prrafodelista"/>
+        <w:numPr>
+          <w:ilvl w:val="0"/>
+          <w:numId w:val="2"/>
+        </w:numPr>
+      </w:pPr>
+      <w:r>
+        <w:t xml:space="preserve">Etiqueta: </w:t>
+      </w:r>
+      <w:r>
+        <w:t>Representa un registro de la tabla “etiquetas”.</w:t>
+      </w:r>
+    </w:p>
+    <w:p>
+      <w:pPr>
+        <w:pStyle w:val="Prrafodelista"/>
+        <w:numPr>
+          <w:ilvl w:val="0"/>
+          <w:numId w:val="2"/>
+        </w:numPr>
+      </w:pPr>
+      <w:r>
+        <w:t>Formacion:</w:t>
+      </w:r>
+      <w:r>
         <w:t xml:space="preserve"> </w:t>
       </w:r>
-      <w:bookmarkStart w:id="4" w:name="_GoBack"/>
-      <w:bookmarkEnd w:id="4"/>
+      <w:r>
+        <w:t>Representa un registro de la tabla “formaciones”.</w:t>
+      </w:r>
+    </w:p>
+    <w:p>
+      <w:pPr>
+        <w:pStyle w:val="Prrafodelista"/>
+        <w:numPr>
+          <w:ilvl w:val="0"/>
+          <w:numId w:val="2"/>
+        </w:numPr>
+      </w:pPr>
+      <w:r>
+        <w:t>FormacionEtiqueta: Representa un registro de la tabla “formaciones_etiquetas”.</w:t>
+      </w:r>
+    </w:p>
+    <w:p>
+      <w:pPr>
+        <w:pStyle w:val="Prrafodelista"/>
+        <w:numPr>
+          <w:ilvl w:val="0"/>
+          <w:numId w:val="2"/>
+        </w:numPr>
+      </w:pPr>
+      <w:r>
+        <w:t>Oferta:</w:t>
+      </w:r>
+      <w:r>
+        <w:t xml:space="preserve"> Representa un registro de la tabla “ofertas”.</w:t>
+      </w:r>
+    </w:p>
+    <w:p>
+      <w:pPr>
+        <w:pStyle w:val="Prrafodelista"/>
+        <w:numPr>
+          <w:ilvl w:val="0"/>
+          <w:numId w:val="2"/>
+        </w:numPr>
+      </w:pPr>
+      <w:r>
+        <w:t>OfertaEtiqueta:</w:t>
+      </w:r>
+      <w:r>
+        <w:t xml:space="preserve"> Representa un registro de la tabla “ofertas_etiquetas”.</w:t>
+      </w:r>
+    </w:p>
+    <w:p>
+      <w:pPr>
+        <w:pStyle w:val="Prrafodelista"/>
+        <w:numPr>
+          <w:ilvl w:val="0"/>
+          <w:numId w:val="2"/>
+        </w:numPr>
+      </w:pPr>
+      <w:r>
+        <w:t>Usuario:</w:t>
+      </w:r>
+      <w:r>
+        <w:t xml:space="preserve"> Representa un registro de la tabla “usuarios”.</w:t>
+      </w:r>
+    </w:p>
+    <w:p>
+      <w:pPr>
+        <w:pStyle w:val="Prrafodelista"/>
+        <w:numPr>
+          <w:ilvl w:val="0"/>
+          <w:numId w:val="2"/>
+        </w:numPr>
+      </w:pPr>
+      <w:r>
+        <w:t>UsuarioEtiqueta:</w:t>
+      </w:r>
+      <w:r>
+        <w:t xml:space="preserve"> Representa un registro de la tabla “usuarios_etiquetas”.</w:t>
+      </w:r>
+    </w:p>
+    <w:p>
+      <w:pPr>
+        <w:pStyle w:val="Prrafodelista"/>
+        <w:numPr>
+          <w:ilvl w:val="0"/>
+          <w:numId w:val="2"/>
+        </w:numPr>
+      </w:pPr>
+      <w:r>
+        <w:t>UsuarioFormacion:</w:t>
+      </w:r>
+      <w:r>
+        <w:t xml:space="preserve"> Representa un registro de la tabla </w:t>
+      </w:r>
+      <w:r>
+        <w:rPr>
+          <w:sz w:val="22"/>
+        </w:rPr>
+        <w:t>“</w:t>
+      </w:r>
+      <w:r>
+        <w:rPr>
+          <w:sz w:val="22"/>
+        </w:rPr>
+        <w:t>inscripciones_formaciones”</w:t>
+      </w:r>
+    </w:p>
+    <w:p>
+      <w:pPr>
+        <w:pStyle w:val="Prrafodelista"/>
+        <w:numPr>
+          <w:ilvl w:val="0"/>
+          <w:numId w:val="2"/>
+        </w:numPr>
+      </w:pPr>
+      <w:r>
+        <w:t>UsuarioOferta:</w:t>
+      </w:r>
+      <w:r>
+        <w:t xml:space="preserve"> Representa un registro de la tabla “inscripciones_ofertas”.</w:t>
+      </w:r>
+    </w:p>
+    <w:p>
+      <w:pPr>
+        <w:pStyle w:val="Prrafodelista"/>
+      </w:pPr>
+    </w:p>
+    <w:p>
+      <w:pPr>
+        <w:pStyle w:val="Prrafodelista"/>
+      </w:pPr>
+      <w:bookmarkStart w:id="5" w:name="_GoBack"/>
+      <w:bookmarkEnd w:id="5"/>
     </w:p>
     <w:p>
       <w:pPr>
         <w:pStyle w:val="Ttulo2"/>
       </w:pPr>
-      <w:bookmarkStart w:id="5" w:name="_Toc161398562"/>
-      <w:r>
-        <w:t>Modelos</w:t>
-      </w:r>
-      <w:bookmarkEnd w:id="5"/>
-    </w:p>
-    <w:p>
-      <w:proofErr w:type="spellStart"/>
-      <w:r>
-        <w:t>Asd</w:t>
-      </w:r>
-      <w:proofErr w:type="spellEnd"/>
-    </w:p>
-    <w:p>
-      <w:pPr>
-        <w:pStyle w:val="Ttulo2"/>
-      </w:pPr>
       <w:bookmarkStart w:id="6" w:name="_Toc161398563"/>
       <w:r>
+        <w:lastRenderedPageBreak/>
         <w:t>Endpoints</w:t>
       </w:r>
       <w:bookmarkEnd w:id="6"/>
@@ -2893,6 +3063,7 @@
       <w:bookmarkStart w:id="20" w:name="_Toc161398577"/>
       <w:proofErr w:type="spellStart"/>
       <w:r>
+        <w:lastRenderedPageBreak/>
         <w:t>Login</w:t>
       </w:r>
       <w:bookmarkEnd w:id="20"/>
@@ -3178,8 +3349,124 @@
       </w:rPr>
     </w:lvl>
   </w:abstractNum>
+  <w:abstractNum w:abstractNumId="1" w15:restartNumberingAfterBreak="0">
+    <w:nsid w:val="0CDE5E7E"/>
+    <w:multiLevelType w:val="hybridMultilevel"/>
+    <w:tmpl w:val="C4AA437A"/>
+    <w:lvl w:ilvl="0" w:tplc="0C0A0001">
+      <w:start w:val="1"/>
+      <w:numFmt w:val="bullet"/>
+      <w:lvlText w:val=""/>
+      <w:lvlJc w:val="left"/>
+      <w:pPr>
+        <w:ind w:left="720" w:hanging="360"/>
+      </w:pPr>
+      <w:rPr>
+        <w:rFonts w:ascii="Symbol" w:hAnsi="Symbol" w:hint="default"/>
+      </w:rPr>
+    </w:lvl>
+    <w:lvl w:ilvl="1" w:tplc="0C0A0003" w:tentative="1">
+      <w:start w:val="1"/>
+      <w:numFmt w:val="bullet"/>
+      <w:lvlText w:val="o"/>
+      <w:lvlJc w:val="left"/>
+      <w:pPr>
+        <w:ind w:left="1440" w:hanging="360"/>
+      </w:pPr>
+      <w:rPr>
+        <w:rFonts w:ascii="Courier New" w:hAnsi="Courier New" w:cs="Courier New" w:hint="default"/>
+      </w:rPr>
+    </w:lvl>
+    <w:lvl w:ilvl="2" w:tplc="0C0A0005" w:tentative="1">
+      <w:start w:val="1"/>
+      <w:numFmt w:val="bullet"/>
+      <w:lvlText w:val=""/>
+      <w:lvlJc w:val="left"/>
+      <w:pPr>
+        <w:ind w:left="2160" w:hanging="360"/>
+      </w:pPr>
+      <w:rPr>
+        <w:rFonts w:ascii="Wingdings" w:hAnsi="Wingdings" w:hint="default"/>
+      </w:rPr>
+    </w:lvl>
+    <w:lvl w:ilvl="3" w:tplc="0C0A0001" w:tentative="1">
+      <w:start w:val="1"/>
+      <w:numFmt w:val="bullet"/>
+      <w:lvlText w:val=""/>
+      <w:lvlJc w:val="left"/>
+      <w:pPr>
+        <w:ind w:left="2880" w:hanging="360"/>
+      </w:pPr>
+      <w:rPr>
+        <w:rFonts w:ascii="Symbol" w:hAnsi="Symbol" w:hint="default"/>
+      </w:rPr>
+    </w:lvl>
+    <w:lvl w:ilvl="4" w:tplc="0C0A0003" w:tentative="1">
+      <w:start w:val="1"/>
+      <w:numFmt w:val="bullet"/>
+      <w:lvlText w:val="o"/>
+      <w:lvlJc w:val="left"/>
+      <w:pPr>
+        <w:ind w:left="3600" w:hanging="360"/>
+      </w:pPr>
+      <w:rPr>
+        <w:rFonts w:ascii="Courier New" w:hAnsi="Courier New" w:cs="Courier New" w:hint="default"/>
+      </w:rPr>
+    </w:lvl>
+    <w:lvl w:ilvl="5" w:tplc="0C0A0005" w:tentative="1">
+      <w:start w:val="1"/>
+      <w:numFmt w:val="bullet"/>
+      <w:lvlText w:val=""/>
+      <w:lvlJc w:val="left"/>
+      <w:pPr>
+        <w:ind w:left="4320" w:hanging="360"/>
+      </w:pPr>
+      <w:rPr>
+        <w:rFonts w:ascii="Wingdings" w:hAnsi="Wingdings" w:hint="default"/>
+      </w:rPr>
+    </w:lvl>
+    <w:lvl w:ilvl="6" w:tplc="0C0A0001" w:tentative="1">
+      <w:start w:val="1"/>
+      <w:numFmt w:val="bullet"/>
+      <w:lvlText w:val=""/>
+      <w:lvlJc w:val="left"/>
+      <w:pPr>
+        <w:ind w:left="5040" w:hanging="360"/>
+      </w:pPr>
+      <w:rPr>
+        <w:rFonts w:ascii="Symbol" w:hAnsi="Symbol" w:hint="default"/>
+      </w:rPr>
+    </w:lvl>
+    <w:lvl w:ilvl="7" w:tplc="0C0A0003" w:tentative="1">
+      <w:start w:val="1"/>
+      <w:numFmt w:val="bullet"/>
+      <w:lvlText w:val="o"/>
+      <w:lvlJc w:val="left"/>
+      <w:pPr>
+        <w:ind w:left="5760" w:hanging="360"/>
+      </w:pPr>
+      <w:rPr>
+        <w:rFonts w:ascii="Courier New" w:hAnsi="Courier New" w:cs="Courier New" w:hint="default"/>
+      </w:rPr>
+    </w:lvl>
+    <w:lvl w:ilvl="8" w:tplc="0C0A0005" w:tentative="1">
+      <w:start w:val="1"/>
+      <w:numFmt w:val="bullet"/>
+      <w:lvlText w:val=""/>
+      <w:lvlJc w:val="left"/>
+      <w:pPr>
+        <w:ind w:left="6480" w:hanging="360"/>
+      </w:pPr>
+      <w:rPr>
+        <w:rFonts w:ascii="Wingdings" w:hAnsi="Wingdings" w:hint="default"/>
+      </w:rPr>
+    </w:lvl>
+  </w:abstractNum>
   <w:num w:numId="1">
     <w:abstractNumId w:val="0"/>
+  </w:num>
+  <w:num w:numId="2">
+    <w:abstractNumId w:val="1"/>
   </w:num>
 </w:numbering>
 </file>
@@ -4040,7 +4327,7 @@
 </file>
 
 <file path=customXml/itemProps1.xml><?xml version="1.0" encoding="utf-8"?>
-<ds:datastoreItem xmlns:ds="http://schemas.openxmlformats.org/officeDocument/2006/customXml" ds:itemID="{17A5091F-0B0D-4D51-A08B-BD45895AE240}">
+<ds:datastoreItem xmlns:ds="http://schemas.openxmlformats.org/officeDocument/2006/customXml" ds:itemID="{758DBF67-4A84-42A4-B96E-3CE47C12AE16}">
   <ds:schemaRefs>
     <ds:schemaRef ds:uri="http://schemas.openxmlformats.org/officeDocument/2006/bibliography"/>
   </ds:schemaRefs>

</xml_diff>